<commit_message>
Check if fspack=true (not only if fspack is set)
</commit_message>
<xml_diff>
--- a/Parameters for jira-advanced-email-handler.docx
+++ b/Parameters for jira-advanced-email-handler.docx
@@ -48,98 +48,108 @@
       <w:r>
         <w:t>=true/</w:t>
       </w:r>
-      <w:bookmarkStart w:id="0" w:name="_GoBack"/>
       <w:r>
         <w:rPr>
           <w:b/>
         </w:rPr>
         <w:t>false</w:t>
       </w:r>
+    </w:p>
+    <w:p>
+      <w:pPr>
+        <w:ind w:left="1080"/>
+      </w:pPr>
+      <w:r>
+        <w:t xml:space="preserve">set the following options as default : </w:t>
+      </w:r>
+    </w:p>
+    <w:p>
+      <w:pPr>
+        <w:pStyle w:val="Paragraphedeliste"/>
+        <w:numPr>
+          <w:ilvl w:val="2"/>
+          <w:numId w:val="1"/>
+        </w:numPr>
+      </w:pPr>
+      <w:r>
+        <w:t>createUsers=true</w:t>
+      </w:r>
+    </w:p>
+    <w:p>
+      <w:pPr>
+        <w:pStyle w:val="Paragraphedeliste"/>
+        <w:numPr>
+          <w:ilvl w:val="2"/>
+          <w:numId w:val="1"/>
+        </w:numPr>
+      </w:pPr>
+      <w:r>
+        <w:t>referenceAttachments=true</w:t>
+      </w:r>
+    </w:p>
+    <w:p>
+      <w:pPr>
+        <w:pStyle w:val="Paragraphedeliste"/>
+        <w:numPr>
+          <w:ilvl w:val="2"/>
+          <w:numId w:val="1"/>
+        </w:numPr>
+      </w:pPr>
+      <w:r>
+        <w:t>htmlFirst=true</w:t>
+      </w:r>
+    </w:p>
+    <w:p>
+      <w:pPr>
+        <w:pStyle w:val="Paragraphedeliste"/>
+        <w:numPr>
+          <w:ilvl w:val="2"/>
+          <w:numId w:val="1"/>
+        </w:numPr>
+      </w:pPr>
+      <w:r>
+        <w:t>forceProject=true</w:t>
+      </w:r>
+    </w:p>
+    <w:p>
+      <w:pPr>
+        <w:pStyle w:val="Paragraphedeliste"/>
+        <w:numPr>
+          <w:ilvl w:val="2"/>
+          <w:numId w:val="1"/>
+        </w:numPr>
+      </w:pPr>
+      <w:r>
+        <w:t>ccAssignee=false</w:t>
+      </w:r>
+    </w:p>
+    <w:p>
+      <w:pPr>
+        <w:pStyle w:val="Paragraphedeliste"/>
+        <w:numPr>
+          <w:ilvl w:val="2"/>
+          <w:numId w:val="1"/>
+        </w:numPr>
+      </w:pPr>
+      <w:r>
+        <w:t>stripQuotes=true</w:t>
+      </w:r>
+    </w:p>
+    <w:p>
+      <w:pPr>
+        <w:pStyle w:val="Paragraphedeliste"/>
+        <w:numPr>
+          <w:ilvl w:val="1"/>
+          <w:numId w:val="1"/>
+        </w:numPr>
+      </w:pPr>
+      <w:r>
+        <w:t>If those parameters are also set in the configuration string, they will replace</w:t>
+      </w:r>
+      <w:bookmarkStart w:id="0" w:name="_GoBack"/>
       <w:bookmarkEnd w:id="0"/>
-    </w:p>
-    <w:p>
-      <w:pPr>
-        <w:ind w:left="1080"/>
-      </w:pPr>
-      <w:proofErr w:type="gramStart"/>
-      <w:r>
-        <w:t>set</w:t>
-      </w:r>
-      <w:proofErr w:type="gramEnd"/>
-      <w:r>
-        <w:t xml:space="preserve"> the following options as default : </w:t>
-      </w:r>
-    </w:p>
-    <w:p>
-      <w:pPr>
-        <w:pStyle w:val="Paragraphedeliste"/>
-        <w:numPr>
-          <w:ilvl w:val="2"/>
-          <w:numId w:val="1"/>
-        </w:numPr>
-      </w:pPr>
-      <w:r>
-        <w:t>createUsers=true</w:t>
-      </w:r>
-    </w:p>
-    <w:p>
-      <w:pPr>
-        <w:pStyle w:val="Paragraphedeliste"/>
-        <w:numPr>
-          <w:ilvl w:val="2"/>
-          <w:numId w:val="1"/>
-        </w:numPr>
-      </w:pPr>
-      <w:r>
-        <w:t>referenceAttachments=true</w:t>
-      </w:r>
-    </w:p>
-    <w:p>
-      <w:pPr>
-        <w:pStyle w:val="Paragraphedeliste"/>
-        <w:numPr>
-          <w:ilvl w:val="2"/>
-          <w:numId w:val="1"/>
-        </w:numPr>
-      </w:pPr>
-      <w:r>
-        <w:t>htmlFirst=true</w:t>
-      </w:r>
-    </w:p>
-    <w:p>
-      <w:pPr>
-        <w:pStyle w:val="Paragraphedeliste"/>
-        <w:numPr>
-          <w:ilvl w:val="2"/>
-          <w:numId w:val="1"/>
-        </w:numPr>
-      </w:pPr>
-      <w:r>
-        <w:t>forceProject=true</w:t>
-      </w:r>
-    </w:p>
-    <w:p>
-      <w:pPr>
-        <w:pStyle w:val="Paragraphedeliste"/>
-        <w:numPr>
-          <w:ilvl w:val="2"/>
-          <w:numId w:val="1"/>
-        </w:numPr>
-      </w:pPr>
-      <w:r>
-        <w:t>ccAssignee=false</w:t>
-      </w:r>
-    </w:p>
-    <w:p>
-      <w:pPr>
-        <w:pStyle w:val="Paragraphedeliste"/>
-        <w:numPr>
-          <w:ilvl w:val="2"/>
-          <w:numId w:val="1"/>
-        </w:numPr>
-      </w:pPr>
-      <w:r>
-        <w:t>stripQuotes=true</w:t>
+      <w:r>
+        <w:t xml:space="preserve"> the values in fspack.</w:t>
       </w:r>
     </w:p>
     <w:p>
@@ -158,13 +168,8 @@
       <w:pPr>
         <w:ind w:left="1080"/>
       </w:pPr>
-      <w:proofErr w:type="gramStart"/>
-      <w:r>
-        <w:t>default</w:t>
-      </w:r>
-      <w:proofErr w:type="gramEnd"/>
-      <w:r>
-        <w:t xml:space="preserve"> reporter username</w:t>
+      <w:r>
+        <w:t>default reporter username</w:t>
       </w:r>
     </w:p>
     <w:p>
@@ -209,13 +214,8 @@
       <w:pPr>
         <w:ind w:left="1080"/>
       </w:pPr>
-      <w:proofErr w:type="gramStart"/>
-      <w:r>
-        <w:t>handles</w:t>
-      </w:r>
-      <w:proofErr w:type="gramEnd"/>
-      <w:r>
-        <w:t xml:space="preserve"> the messages where the Precedence: field is set to bulk, or Auto-Submitted is set to no in the header. This option tells the handler to ignore the email, forward it to the email address set in the forwardemail parameter, or delete the email permanently.</w:t>
+      <w:r>
+        <w:t>handles the messages where the Precedence: field is set to bulk, or Auto-Submitted is set to no in the header. This option tells the handler to ignore the email, forward it to the email address set in the forwardemail parameter, or delete the email permanently.</w:t>
       </w:r>
     </w:p>
     <w:p>
@@ -298,13 +298,8 @@
       <w:pPr>
         <w:ind w:left="1080"/>
       </w:pPr>
-      <w:proofErr w:type="gramStart"/>
-      <w:r>
-        <w:t>if</w:t>
-      </w:r>
-      <w:proofErr w:type="gramEnd"/>
-      <w:r>
-        <w:t xml:space="preserve"> set to true, users whose accounts have been created by the createusers option. This option only works if the createusers option is set.</w:t>
+      <w:r>
+        <w:t>if set to true, users whose accounts have been created by the createusers option. This option only works if the createusers option is set.</w:t>
       </w:r>
     </w:p>
     <w:p>
@@ -323,13 +318,8 @@
       <w:pPr>
         <w:ind w:left="1080"/>
       </w:pPr>
-      <w:proofErr w:type="gramStart"/>
-      <w:r>
-        <w:t>if</w:t>
-      </w:r>
-      <w:proofErr w:type="gramEnd"/>
-      <w:r>
-        <w:t xml:space="preserve"> this parameter is set, the handler will remove the newly created users from the default groups, and add them to &lt;groupname&gt;.</w:t>
+      <w:r>
+        <w:t>if this parameter is set, the handler will remove the newly created users from the default groups, and add them to &lt;groupname&gt;.</w:t>
       </w:r>
     </w:p>
     <w:p>
@@ -354,13 +344,8 @@
       <w:pPr>
         <w:ind w:left="1080"/>
       </w:pPr>
-      <w:proofErr w:type="gramStart"/>
-      <w:r>
-        <w:t>if</w:t>
-      </w:r>
-      <w:proofErr w:type="gramEnd"/>
-      <w:r>
-        <w:t xml:space="preserve"> set to true, the handler will try to retrieve the html part of the email first. Otherwise, the text part will be used.force</w:t>
+      <w:r>
+        <w:t>if set to true, the handler will try to retrieve the html part of the email first. Otherwise, the text part will be used.force</w:t>
       </w:r>
     </w:p>
     <w:p>
@@ -385,28 +370,26 @@
       <w:pPr>
         <w:ind w:left="1080"/>
       </w:pPr>
-      <w:proofErr w:type="gramStart"/>
-      <w:r>
-        <w:t>if</w:t>
-      </w:r>
-      <w:proofErr w:type="gramEnd"/>
-      <w:r>
-        <w:t xml:space="preserve"> set to true, </w:t>
-      </w:r>
-      <w:r>
-        <w:t>the handler will always create the issue in the project specified in the project parameter. If an issue (SUP-1 for example, SUP being the default project) has been moved to another project (DEV-1) and a message references SUP-1 or DEV-1 in the subject, the message won’t be used as a comment for DEV-1, but will cause the creation of a new ticket (SUP-2).</w:t>
-      </w:r>
-    </w:p>
-    <w:p>
-      <w:pPr>
-        <w:pStyle w:val="Paragraphedeliste"/>
-        <w:numPr>
-          <w:ilvl w:val="0"/>
-          <w:numId w:val="1"/>
-        </w:numPr>
-      </w:pPr>
+      <w:r>
+        <w:t xml:space="preserve">if set to true, </w:t>
+      </w:r>
+      <w:r>
+        <w:t xml:space="preserve">the handler will always create the issue in the project specified in the project parameter. If an issue (SUP-1 for example, SUP being the default project) has been moved to another project (DEV-1) and a message </w:t>
+      </w:r>
       <w:r>
         <w:lastRenderedPageBreak/>
+        <w:t>references SUP-1 or DEV-1 in the subject, the message won’t be used as a comment for DEV-1, but will cause the creation of a new ticket (SUP-2).</w:t>
+      </w:r>
+    </w:p>
+    <w:p>
+      <w:pPr>
+        <w:pStyle w:val="Paragraphedeliste"/>
+        <w:numPr>
+          <w:ilvl w:val="0"/>
+          <w:numId w:val="1"/>
+        </w:numPr>
+      </w:pPr>
+      <w:r>
         <w:t>fingerprint=accept/</w:t>
       </w:r>
       <w:r>
@@ -568,13 +551,8 @@
       <w:pPr>
         <w:ind w:left="1080"/>
       </w:pPr>
-      <w:proofErr w:type="gramStart"/>
-      <w:r>
-        <w:t>default</w:t>
-      </w:r>
-      <w:proofErr w:type="gramEnd"/>
-      <w:r>
-        <w:t xml:space="preserve"> component for the new issue</w:t>
+      <w:r>
+        <w:t>default component for the new issue</w:t>
       </w:r>
     </w:p>
     <w:p>
@@ -593,13 +571,8 @@
       <w:pPr>
         <w:ind w:left="1080"/>
       </w:pPr>
-      <w:proofErr w:type="gramStart"/>
-      <w:r>
-        <w:t>don’t</w:t>
-      </w:r>
-      <w:proofErr w:type="gramEnd"/>
-      <w:r>
-        <w:t xml:space="preserve"> create issue from messages sent by this excluded email address</w:t>
+      <w:r>
+        <w:t>don’t create issue from messages sent by this excluded email address</w:t>
       </w:r>
     </w:p>
     <w:p/>
@@ -670,19 +643,11 @@
       <w:pPr>
         <w:ind w:left="1080"/>
       </w:pPr>
-      <w:proofErr w:type="gramStart"/>
       <w:r>
         <w:rPr>
           <w:rFonts w:eastAsia="Times New Roman" w:cs="Times New Roman"/>
         </w:rPr>
-        <w:t>remove</w:t>
-      </w:r>
-      <w:proofErr w:type="gramEnd"/>
-      <w:r>
-        <w:rPr>
-          <w:rFonts w:eastAsia="Times New Roman" w:cs="Times New Roman"/>
-        </w:rPr>
-        <w:t xml:space="preserve"> quoted text from from an email message's body (e.g. from previous email replies) before the body's content is added to the JIRA issue's comment</w:t>
+        <w:t>remove quoted text from from an email message's body (e.g. from previous email replies) before the body's content is added to the JIRA issue's comment</w:t>
       </w:r>
     </w:p>
     <w:p>
@@ -717,15 +682,7 @@
         <w:t xml:space="preserve">customfield=&lt;field </w:t>
       </w:r>
       <w:r>
-        <w:t>id </w:t>
-      </w:r>
-      <w:proofErr w:type="gramStart"/>
-      <w:r>
-        <w:t>:value</w:t>
-      </w:r>
-      <w:proofErr w:type="gramEnd"/>
-      <w:r>
-        <w:t xml:space="preserve"> to set</w:t>
+        <w:t>id :value to set</w:t>
       </w:r>
       <w:r>
         <w:t>&gt;</w:t>
@@ -735,13 +692,8 @@
       <w:pPr>
         <w:ind w:left="1080"/>
       </w:pPr>
-      <w:proofErr w:type="gramStart"/>
-      <w:r>
-        <w:t>name/value</w:t>
-      </w:r>
-      <w:proofErr w:type="gramEnd"/>
-      <w:r>
-        <w:t xml:space="preserve"> of the customfield to set when handling the message. The format is « 10000:text ».</w:t>
+      <w:r>
+        <w:t>name/value of the customfield to set when handling the message. The format is « 10000:text ».</w:t>
       </w:r>
     </w:p>
     <w:p>
@@ -780,13 +732,8 @@
       <w:pPr>
         <w:ind w:left="1080"/>
       </w:pPr>
-      <w:proofErr w:type="gramStart"/>
-      <w:r>
-        <w:t>if</w:t>
-      </w:r>
-      <w:proofErr w:type="gramEnd"/>
-      <w:r>
-        <w:t xml:space="preserve"> the sender is unknown to JIRA, allows messages sent by the whitelist (To Be Checked)</w:t>
+      <w:r>
+        <w:t>if the sender is unknown to JIRA, allows messages sent by the whitelist (To Be Checked)</w:t>
       </w:r>
     </w:p>
     <w:p>

</xml_diff>